<commit_message>
Revert "Update 스터디 회의록.docx"
This reverts commit f7a80f7338d4c73c36ccdd565d416a64a0a43499.
</commit_message>
<xml_diff>
--- a/스터디 회의록.docx
+++ b/스터디 회의록.docx
@@ -982,7 +982,7 @@
         <w:rPr>
           <w:rFonts w:hint="eastAsia"/>
         </w:rPr>
-        <w:t>오늘의</w:t>
+        <w:t>요구사항과</w:t>
       </w:r>
       <w:r>
         <w:rPr>
@@ -994,16 +994,13 @@
         <w:rPr>
           <w:rFonts w:hint="eastAsia"/>
         </w:rPr>
-        <w:t>학습</w:t>
+        <w:t>이슈</w:t>
       </w:r>
     </w:p>
     <w:p>
       <w:pPr>
         <w:pStyle w:val="1"/>
         <w:ind w:left="399"/>
-        <w:rPr>
-          <w:rFonts w:hint="eastAsia"/>
-        </w:rPr>
       </w:pPr>
       <w:r>
         <w:rPr>
@@ -1053,6 +1050,12 @@
       <w:r>
         <w:br/>
       </w:r>
+    </w:p>
+    <w:p>
+      <w:pPr>
+        <w:pStyle w:val="1"/>
+        <w:ind w:left="399"/>
+      </w:pPr>
     </w:p>
     <w:p>
       <w:r>
@@ -1820,6 +1823,7 @@
               </w:rPr>
               <w:t xml:space="preserve"> </w:t>
             </w:r>
+            <w:proofErr w:type="gramStart"/>
             <w:r>
               <w:rPr>
                 <w:rFonts w:hint="eastAsia"/>
@@ -1838,6 +1842,7 @@
               </w:rPr>
               <w:t>할</w:t>
             </w:r>
+            <w:proofErr w:type="gramEnd"/>
             <w:r>
               <w:rPr>
                 <w:rFonts w:hint="eastAsia"/>
@@ -2117,6 +2122,7 @@
             <w:r>
               <w:t xml:space="preserve">ata </w:t>
             </w:r>
+            <w:proofErr w:type="gramStart"/>
             <w:r>
               <w:rPr>
                 <w:rFonts w:hint="eastAsia"/>
@@ -2132,6 +2138,7 @@
               </w:rPr>
               <w:t>비즈니스</w:t>
             </w:r>
+            <w:proofErr w:type="gramEnd"/>
             <w:r>
               <w:rPr>
                 <w:rFonts w:hint="eastAsia"/>
@@ -2278,7 +2285,6 @@
           <w:rFonts w:hint="eastAsia"/>
           <w:lang w:bidi="ko-KR"/>
         </w:rPr>
-        <w:lastRenderedPageBreak/>
         <w:t>2</w:t>
       </w:r>
       <w:r>
@@ -2356,7 +2362,7 @@
         <w:rPr>
           <w:rFonts w:hint="eastAsia"/>
         </w:rPr>
-        <w:t>오늘의</w:t>
+        <w:t>요구사항과</w:t>
       </w:r>
       <w:r>
         <w:rPr>
@@ -2368,16 +2374,13 @@
         <w:rPr>
           <w:rFonts w:hint="eastAsia"/>
         </w:rPr>
-        <w:t>학습</w:t>
+        <w:t>이슈</w:t>
       </w:r>
     </w:p>
     <w:p>
       <w:pPr>
         <w:pStyle w:val="1"/>
         <w:ind w:left="399"/>
-        <w:rPr>
-          <w:rFonts w:hint="eastAsia"/>
-        </w:rPr>
       </w:pPr>
       <w:proofErr w:type="spellStart"/>
       <w:r>
@@ -2406,6 +2409,13 @@
         <w:br/>
       </w:r>
     </w:p>
+    <w:p>
+      <w:pPr>
+        <w:pStyle w:val="1"/>
+        <w:ind w:left="399"/>
+      </w:pPr>
+    </w:p>
+    <w:p/>
     <w:tbl>
       <w:tblPr>
         <w:tblStyle w:val="a8"/>
@@ -2429,6 +2439,7 @@
               <w:rPr>
                 <w:rFonts w:ascii="바탕" w:eastAsia="바탕" w:hAnsi="바탕" w:hint="eastAsia"/>
               </w:rPr>
+              <w:lastRenderedPageBreak/>
               <w:t>★</w:t>
             </w:r>
             <w:r>
@@ -2486,6 +2497,11 @@
             </w:r>
           </w:p>
           <w:p>
+            <w:pPr>
+              <w:rPr>
+                <w:rFonts w:hint="eastAsia"/>
+              </w:rPr>
+            </w:pPr>
             <w:r>
               <w:rPr>
                 <w:rFonts w:hint="eastAsia"/>
@@ -2524,6 +2540,11 @@
             </w:r>
           </w:p>
           <w:p>
+            <w:pPr>
+              <w:rPr>
+                <w:rFonts w:hint="eastAsia"/>
+              </w:rPr>
+            </w:pPr>
             <w:r>
               <w:t xml:space="preserve">2. Data flow </w:t>
             </w:r>
@@ -2684,6 +2705,7 @@
               </w:rPr>
               <w:t xml:space="preserve"> </w:t>
             </w:r>
+            <w:proofErr w:type="gramStart"/>
             <w:r>
               <w:rPr>
                 <w:rFonts w:hint="eastAsia"/>
@@ -2702,8 +2724,14 @@
               </w:rPr>
               <w:t>줌</w:t>
             </w:r>
+            <w:proofErr w:type="gramEnd"/>
           </w:p>
           <w:p>
+            <w:pPr>
+              <w:rPr>
+                <w:rFonts w:hint="eastAsia"/>
+              </w:rPr>
+            </w:pPr>
             <w:r>
               <w:t>Erdcloud.com</w:t>
             </w:r>
@@ -2761,1402 +2789,11 @@
     </w:tbl>
     <w:p>
       <w:pPr>
-        <w:pStyle w:val="1"/>
-      </w:pPr>
-      <w:r>
-        <w:rPr>
-          <w:rFonts w:hint="eastAsia"/>
-          <w:lang w:bidi="ko-KR"/>
-        </w:rPr>
-        <w:t>2</w:t>
-      </w:r>
-      <w:r>
-        <w:rPr>
-          <w:lang w:bidi="ko-KR"/>
-        </w:rPr>
-        <w:t>02</w:t>
-      </w:r>
-      <w:r>
-        <w:rPr>
-          <w:lang w:bidi="ko-KR"/>
-        </w:rPr>
-        <w:t>1</w:t>
-      </w:r>
-      <w:r>
-        <w:rPr>
-          <w:lang w:bidi="ko-KR"/>
-        </w:rPr>
-        <w:t>-</w:t>
-      </w:r>
-      <w:r>
-        <w:rPr>
-          <w:lang w:bidi="ko-KR"/>
-        </w:rPr>
-        <w:t>0</w:t>
-      </w:r>
-      <w:r>
-        <w:rPr>
-          <w:lang w:bidi="ko-KR"/>
-        </w:rPr>
-        <w:t>1-</w:t>
-      </w:r>
-      <w:r>
-        <w:rPr>
-          <w:lang w:bidi="ko-KR"/>
-        </w:rPr>
-        <w:t>0</w:t>
-      </w:r>
-      <w:r>
-        <w:rPr>
-          <w:lang w:bidi="ko-KR"/>
-        </w:rPr>
-        <w:t>8</w:t>
-      </w:r>
-      <w:r>
-        <w:rPr>
-          <w:lang w:bidi="ko-KR"/>
-        </w:rPr>
-        <w:t>(</w:t>
-      </w:r>
-      <w:r>
-        <w:rPr>
-          <w:rFonts w:hint="eastAsia"/>
-          <w:lang w:val="ko-KR" w:bidi="ko-KR"/>
-        </w:rPr>
-        <w:t>토</w:t>
-      </w:r>
-      <w:r>
-        <w:rPr>
-          <w:rFonts w:hint="eastAsia"/>
-          <w:lang w:bidi="ko-KR"/>
-        </w:rPr>
-        <w:t>)</w:t>
-      </w:r>
-      <w:r>
-        <w:rPr>
-          <w:lang w:bidi="ko-KR"/>
-        </w:rPr>
-        <w:br/>
-      </w:r>
-      <w:r>
-        <w:rPr>
-          <w:lang w:bidi="ko-KR"/>
-        </w:rPr>
-        <w:br/>
-      </w:r>
-      <w:r>
-        <w:br/>
-      </w:r>
-      <w:r>
-        <w:rPr>
-          <w:rFonts w:hint="eastAsia"/>
-        </w:rPr>
-        <w:t>오늘의</w:t>
-      </w:r>
-      <w:r>
-        <w:rPr>
-          <w:rFonts w:hint="eastAsia"/>
-        </w:rPr>
-        <w:t xml:space="preserve"> </w:t>
-      </w:r>
-      <w:r>
-        <w:rPr>
-          <w:rFonts w:hint="eastAsia"/>
-        </w:rPr>
-        <w:t>학습</w:t>
-      </w:r>
-    </w:p>
-    <w:p>
-      <w:pPr>
-        <w:pStyle w:val="1"/>
-        <w:ind w:left="399"/>
-      </w:pPr>
-      <w:proofErr w:type="spellStart"/>
-      <w:r>
-        <w:t>dataFlow</w:t>
-      </w:r>
-      <w:proofErr w:type="spellEnd"/>
-      <w:r>
-        <w:t xml:space="preserve"> </w:t>
-      </w:r>
-      <w:r>
-        <w:t xml:space="preserve">- </w:t>
-      </w:r>
-      <w:r>
-        <w:rPr>
-          <w:rFonts w:hint="eastAsia"/>
-        </w:rPr>
-        <w:t>프</w:t>
-      </w:r>
-      <w:r>
-        <w:rPr>
-          <w:rFonts w:hint="eastAsia"/>
-        </w:rPr>
-        <w:t>로젝트</w:t>
-      </w:r>
-      <w:r>
-        <w:t xml:space="preserve"> </w:t>
-      </w:r>
-      <w:r>
-        <w:rPr>
-          <w:rFonts w:hint="eastAsia"/>
-        </w:rPr>
-        <w:t>관리부분</w:t>
-      </w:r>
-      <w:r>
-        <w:rPr>
-          <w:rFonts w:hint="eastAsia"/>
-        </w:rPr>
-        <w:t xml:space="preserve"> </w:t>
-      </w:r>
-      <w:r>
-        <w:rPr>
-          <w:rFonts w:hint="eastAsia"/>
-        </w:rPr>
-        <w:t>완성</w:t>
-      </w:r>
-    </w:p>
-    <w:p>
-      <w:pPr>
-        <w:pStyle w:val="1"/>
-        <w:ind w:left="399"/>
-        <w:rPr>
-          <w:rFonts w:hint="eastAsia"/>
-        </w:rPr>
-      </w:pPr>
-      <w:r>
-        <w:t xml:space="preserve">DB </w:t>
-      </w:r>
-      <w:r>
-        <w:rPr>
-          <w:rFonts w:hint="eastAsia"/>
-        </w:rPr>
-        <w:t>설계</w:t>
-      </w:r>
-      <w:r>
-        <w:rPr>
-          <w:rFonts w:hint="eastAsia"/>
-        </w:rPr>
-        <w:t xml:space="preserve"> </w:t>
-      </w:r>
-    </w:p>
-    <w:p>
-      <w:r>
-        <w:rPr>
-          <w:b w:val="0"/>
-          <w:bCs w:val="0"/>
-          <w:noProof/>
-        </w:rPr>
-        <w:drawing>
-          <wp:inline distT="0" distB="0" distL="0" distR="0" wp14:anchorId="6B9FD67E" wp14:editId="76CAB129">
-            <wp:extent cx="6188710" cy="3394075"/>
-            <wp:effectExtent l="0" t="0" r="2540" b="0"/>
-            <wp:docPr id="5" name="그림 5"/>
-            <wp:cNvGraphicFramePr>
-              <a:graphicFrameLocks xmlns:a="http://schemas.openxmlformats.org/drawingml/2006/main" noChangeAspect="1"/>
-            </wp:cNvGraphicFramePr>
-            <a:graphic xmlns:a="http://schemas.openxmlformats.org/drawingml/2006/main">
-              <a:graphicData uri="http://schemas.openxmlformats.org/drawingml/2006/picture">
-                <pic:pic xmlns:pic="http://schemas.openxmlformats.org/drawingml/2006/picture">
-                  <pic:nvPicPr>
-                    <pic:cNvPr id="0" name="Picture 1"/>
-                    <pic:cNvPicPr>
-                      <a:picLocks noChangeAspect="1" noChangeArrowheads="1"/>
-                    </pic:cNvPicPr>
-                  </pic:nvPicPr>
-                  <pic:blipFill>
-                    <a:blip r:embed="rId8" cstate="print">
-                      <a:extLst>
-                        <a:ext uri="{28A0092B-C50C-407E-A947-70E740481C1C}">
-                          <a14:useLocalDpi xmlns:a14="http://schemas.microsoft.com/office/drawing/2010/main" val="0"/>
-                        </a:ext>
-                      </a:extLst>
-                    </a:blip>
-                    <a:srcRect/>
-                    <a:stretch>
-                      <a:fillRect/>
-                    </a:stretch>
-                  </pic:blipFill>
-                  <pic:spPr bwMode="auto">
-                    <a:xfrm>
-                      <a:off x="0" y="0"/>
-                      <a:ext cx="6188710" cy="3394075"/>
-                    </a:xfrm>
-                    <a:prstGeom prst="rect">
-                      <a:avLst/>
-                    </a:prstGeom>
-                    <a:noFill/>
-                    <a:ln>
-                      <a:noFill/>
-                    </a:ln>
-                  </pic:spPr>
-                </pic:pic>
-              </a:graphicData>
-            </a:graphic>
-          </wp:inline>
-        </w:drawing>
-      </w:r>
-    </w:p>
-    <w:tbl>
-      <w:tblPr>
-        <w:tblStyle w:val="a8"/>
-        <w:tblW w:w="4847" w:type="pct"/>
-        <w:tblLook w:val="04A0" w:firstRow="1" w:lastRow="0" w:firstColumn="1" w:lastColumn="0" w:noHBand="0" w:noVBand="1"/>
-        <w:tblDescription w:val="세부 안건 표"/>
-      </w:tblPr>
-      <w:tblGrid>
-        <w:gridCol w:w="9448"/>
-      </w:tblGrid>
-      <w:tr>
-        <w:trPr>
-          <w:trHeight w:val="1285"/>
-        </w:trPr>
-        <w:tc>
-          <w:tcPr>
-            <w:tcW w:w="9448" w:type="dxa"/>
-          </w:tcPr>
-          <w:p>
-            <w:r>
-              <w:rPr>
-                <w:rFonts w:ascii="바탕" w:eastAsia="바탕" w:hAnsi="바탕" w:hint="eastAsia"/>
-              </w:rPr>
-              <w:lastRenderedPageBreak/>
-              <w:t>★</w:t>
-            </w:r>
-            <w:r>
-              <w:rPr>
-                <w:rFonts w:hint="eastAsia"/>
-              </w:rPr>
-              <w:t>추후</w:t>
-            </w:r>
-            <w:r>
-              <w:rPr>
-                <w:rFonts w:hint="eastAsia"/>
-              </w:rPr>
-              <w:t xml:space="preserve"> </w:t>
-            </w:r>
-            <w:r>
-              <w:rPr>
-                <w:rFonts w:hint="eastAsia"/>
-              </w:rPr>
-              <w:t>처리할</w:t>
-            </w:r>
-            <w:r>
-              <w:rPr>
-                <w:rFonts w:hint="eastAsia"/>
-              </w:rPr>
-              <w:t xml:space="preserve"> </w:t>
-            </w:r>
-            <w:r>
-              <w:rPr>
-                <w:rFonts w:hint="eastAsia"/>
-              </w:rPr>
-              <w:t>사항</w:t>
-            </w:r>
-            <w:r>
-              <w:br/>
-            </w:r>
-          </w:p>
-          <w:p>
-            <w:r>
-              <w:br/>
-            </w:r>
-            <w:r>
-              <w:rPr>
-                <w:rFonts w:hint="eastAsia"/>
-              </w:rPr>
-              <w:t>다음시간</w:t>
-            </w:r>
-          </w:p>
-          <w:p>
-            <w:pPr>
-              <w:pStyle w:val="afff1"/>
-              <w:numPr>
-                <w:ilvl w:val="0"/>
-                <w:numId w:val="13"/>
-              </w:numPr>
-            </w:pPr>
-            <w:r>
-              <w:rPr>
-                <w:rFonts w:hint="eastAsia"/>
-              </w:rPr>
-              <w:t>프로젝트</w:t>
-            </w:r>
-            <w:r>
-              <w:rPr>
-                <w:rFonts w:hint="eastAsia"/>
-              </w:rPr>
-              <w:t xml:space="preserve"> </w:t>
-            </w:r>
-            <w:r>
-              <w:t xml:space="preserve">+ </w:t>
-            </w:r>
-            <w:r>
-              <w:rPr>
-                <w:rFonts w:hint="eastAsia"/>
-              </w:rPr>
-              <w:t>이슈</w:t>
-            </w:r>
-            <w:r>
-              <w:rPr>
-                <w:rFonts w:hint="eastAsia"/>
-              </w:rPr>
-              <w:t xml:space="preserve"> </w:t>
-            </w:r>
-            <w:r>
-              <w:t xml:space="preserve">, </w:t>
-            </w:r>
-            <w:r>
-              <w:rPr>
-                <w:rFonts w:hint="eastAsia"/>
-              </w:rPr>
-              <w:t>이슈</w:t>
-            </w:r>
-            <w:r>
-              <w:rPr>
-                <w:rFonts w:hint="eastAsia"/>
-              </w:rPr>
-              <w:t xml:space="preserve"> </w:t>
-            </w:r>
-            <w:r>
-              <w:t xml:space="preserve">+ </w:t>
-            </w:r>
-            <w:r>
-              <w:rPr>
-                <w:rFonts w:hint="eastAsia"/>
-              </w:rPr>
-              <w:t>일감연동</w:t>
-            </w:r>
-            <w:r>
-              <w:br/>
-            </w:r>
-            <w:r>
-              <w:rPr>
-                <w:rFonts w:hint="eastAsia"/>
-              </w:rPr>
-              <w:t>프로젝트</w:t>
-            </w:r>
-            <w:r>
-              <w:rPr>
-                <w:rFonts w:hint="eastAsia"/>
-              </w:rPr>
-              <w:t xml:space="preserve"> </w:t>
-            </w:r>
-            <w:r>
-              <w:t xml:space="preserve">+ </w:t>
-            </w:r>
-            <w:r>
-              <w:rPr>
-                <w:rFonts w:hint="eastAsia"/>
-              </w:rPr>
-              <w:t>요구사항</w:t>
-            </w:r>
-            <w:r>
-              <w:rPr>
-                <w:rFonts w:hint="eastAsia"/>
-              </w:rPr>
-              <w:t xml:space="preserve"> </w:t>
-            </w:r>
-            <w:r>
-              <w:t xml:space="preserve">, </w:t>
-            </w:r>
-            <w:r>
-              <w:rPr>
-                <w:rFonts w:hint="eastAsia"/>
-              </w:rPr>
-              <w:t>요구사항</w:t>
-            </w:r>
-            <w:r>
-              <w:rPr>
-                <w:rFonts w:hint="eastAsia"/>
-              </w:rPr>
-              <w:t xml:space="preserve"> </w:t>
-            </w:r>
-            <w:r>
-              <w:t xml:space="preserve">+ </w:t>
-            </w:r>
-            <w:r>
-              <w:rPr>
-                <w:rFonts w:hint="eastAsia"/>
-              </w:rPr>
-              <w:t>일감</w:t>
-            </w:r>
-            <w:r>
-              <w:rPr>
-                <w:rFonts w:hint="eastAsia"/>
-              </w:rPr>
-              <w:t xml:space="preserve"> </w:t>
-            </w:r>
-            <w:r>
-              <w:rPr>
-                <w:rFonts w:hint="eastAsia"/>
-              </w:rPr>
-              <w:t>연동</w:t>
-            </w:r>
-          </w:p>
-          <w:p>
-            <w:pPr>
-              <w:pStyle w:val="afff1"/>
-              <w:numPr>
-                <w:ilvl w:val="0"/>
-                <w:numId w:val="13"/>
-              </w:numPr>
-            </w:pPr>
-            <w:r>
-              <w:rPr>
-                <w:rFonts w:hint="eastAsia"/>
-              </w:rPr>
-              <w:t>요구</w:t>
-            </w:r>
-            <w:r>
-              <w:rPr>
-                <w:rFonts w:hint="eastAsia"/>
-              </w:rPr>
-              <w:t xml:space="preserve"> </w:t>
-            </w:r>
-            <w:r>
-              <w:rPr>
-                <w:rFonts w:hint="eastAsia"/>
-              </w:rPr>
-              <w:t>사항</w:t>
-            </w:r>
-            <w:r>
-              <w:rPr>
-                <w:rFonts w:hint="eastAsia"/>
-              </w:rPr>
-              <w:t xml:space="preserve"> </w:t>
-            </w:r>
-            <w:r>
-              <w:rPr>
-                <w:rFonts w:hint="eastAsia"/>
-              </w:rPr>
-              <w:t>기준으로</w:t>
-            </w:r>
-            <w:r>
-              <w:rPr>
-                <w:rFonts w:hint="eastAsia"/>
-              </w:rPr>
-              <w:t xml:space="preserve"> </w:t>
-            </w:r>
-            <w:r>
-              <w:rPr>
-                <w:rFonts w:hint="eastAsia"/>
-              </w:rPr>
-              <w:t>데이터가</w:t>
-            </w:r>
-            <w:r>
-              <w:rPr>
-                <w:rFonts w:hint="eastAsia"/>
-              </w:rPr>
-              <w:t xml:space="preserve"> </w:t>
-            </w:r>
-            <w:r>
-              <w:rPr>
-                <w:rFonts w:hint="eastAsia"/>
-              </w:rPr>
-              <w:t>어떻게</w:t>
-            </w:r>
-            <w:r>
-              <w:rPr>
-                <w:rFonts w:hint="eastAsia"/>
-              </w:rPr>
-              <w:t xml:space="preserve"> </w:t>
-            </w:r>
-            <w:r>
-              <w:rPr>
-                <w:rFonts w:hint="eastAsia"/>
-              </w:rPr>
-              <w:t>처리</w:t>
-            </w:r>
-            <w:r>
-              <w:rPr>
-                <w:rFonts w:hint="eastAsia"/>
-              </w:rPr>
-              <w:t xml:space="preserve"> </w:t>
-            </w:r>
-            <w:r>
-              <w:rPr>
-                <w:rFonts w:hint="eastAsia"/>
-              </w:rPr>
-              <w:t>되었는지</w:t>
-            </w:r>
-            <w:r>
-              <w:rPr>
-                <w:rFonts w:hint="eastAsia"/>
-              </w:rPr>
-              <w:t xml:space="preserve"> </w:t>
-            </w:r>
-            <w:r>
-              <w:rPr>
-                <w:rFonts w:hint="eastAsia"/>
-              </w:rPr>
-              <w:t>확인</w:t>
-            </w:r>
-            <w:r>
-              <w:br/>
-            </w:r>
-            <w:r>
-              <w:rPr>
-                <w:rFonts w:hint="eastAsia"/>
-              </w:rPr>
-              <w:t>이슈</w:t>
-            </w:r>
-            <w:r>
-              <w:rPr>
-                <w:rFonts w:hint="eastAsia"/>
-              </w:rPr>
-              <w:t xml:space="preserve"> </w:t>
-            </w:r>
-            <w:r>
-              <w:rPr>
-                <w:rFonts w:hint="eastAsia"/>
-              </w:rPr>
-              <w:t>사항</w:t>
-            </w:r>
-            <w:r>
-              <w:rPr>
-                <w:rFonts w:hint="eastAsia"/>
-              </w:rPr>
-              <w:t xml:space="preserve"> </w:t>
-            </w:r>
-            <w:r>
-              <w:rPr>
-                <w:rFonts w:hint="eastAsia"/>
-              </w:rPr>
-              <w:t>기준으로</w:t>
-            </w:r>
-            <w:r>
-              <w:rPr>
-                <w:rFonts w:hint="eastAsia"/>
-              </w:rPr>
-              <w:t xml:space="preserve"> </w:t>
-            </w:r>
-            <w:r>
-              <w:rPr>
-                <w:rFonts w:hint="eastAsia"/>
-              </w:rPr>
-              <w:t>데이터가</w:t>
-            </w:r>
-            <w:r>
-              <w:rPr>
-                <w:rFonts w:hint="eastAsia"/>
-              </w:rPr>
-              <w:t xml:space="preserve"> </w:t>
-            </w:r>
-            <w:r>
-              <w:rPr>
-                <w:rFonts w:hint="eastAsia"/>
-              </w:rPr>
-              <w:t>어떻게</w:t>
-            </w:r>
-            <w:r>
-              <w:rPr>
-                <w:rFonts w:hint="eastAsia"/>
-              </w:rPr>
-              <w:t xml:space="preserve"> </w:t>
-            </w:r>
-            <w:r>
-              <w:rPr>
-                <w:rFonts w:hint="eastAsia"/>
-              </w:rPr>
-              <w:t>처리</w:t>
-            </w:r>
-            <w:r>
-              <w:rPr>
-                <w:rFonts w:hint="eastAsia"/>
-              </w:rPr>
-              <w:t xml:space="preserve"> </w:t>
-            </w:r>
-            <w:r>
-              <w:rPr>
-                <w:rFonts w:hint="eastAsia"/>
-              </w:rPr>
-              <w:t>되었는지</w:t>
-            </w:r>
-            <w:r>
-              <w:rPr>
-                <w:rFonts w:hint="eastAsia"/>
-              </w:rPr>
-              <w:t xml:space="preserve"> </w:t>
-            </w:r>
-            <w:r>
-              <w:rPr>
-                <w:rFonts w:hint="eastAsia"/>
-              </w:rPr>
-              <w:t>확인</w:t>
-            </w:r>
-          </w:p>
-          <w:p>
-            <w:pPr>
-              <w:pStyle w:val="afff1"/>
-              <w:numPr>
-                <w:ilvl w:val="0"/>
-                <w:numId w:val="13"/>
-              </w:numPr>
-            </w:pPr>
-            <w:r>
-              <w:rPr>
-                <w:rFonts w:hint="eastAsia"/>
-              </w:rPr>
-              <w:t>프로젝트</w:t>
-            </w:r>
-            <w:r>
-              <w:rPr>
-                <w:rFonts w:hint="eastAsia"/>
-              </w:rPr>
-              <w:t xml:space="preserve"> </w:t>
-            </w:r>
-            <w:r>
-              <w:rPr>
-                <w:rFonts w:hint="eastAsia"/>
-              </w:rPr>
-              <w:t>기여도</w:t>
-            </w:r>
-            <w:r>
-              <w:rPr>
-                <w:rFonts w:hint="eastAsia"/>
-              </w:rPr>
-              <w:t xml:space="preserve"> </w:t>
-            </w:r>
-            <w:r>
-              <w:rPr>
-                <w:rFonts w:hint="eastAsia"/>
-              </w:rPr>
-              <w:t>부분</w:t>
-            </w:r>
-            <w:r>
-              <w:rPr>
-                <w:rFonts w:hint="eastAsia"/>
-              </w:rPr>
-              <w:t xml:space="preserve"> </w:t>
-            </w:r>
-            <w:r>
-              <w:t xml:space="preserve">– </w:t>
-            </w:r>
-            <w:r>
-              <w:rPr>
-                <w:rFonts w:hint="eastAsia"/>
-              </w:rPr>
-              <w:t>컬럼</w:t>
-            </w:r>
-            <w:r>
-              <w:rPr>
-                <w:rFonts w:hint="eastAsia"/>
-              </w:rPr>
-              <w:t xml:space="preserve"> </w:t>
-            </w:r>
-            <w:r>
-              <w:rPr>
-                <w:rFonts w:hint="eastAsia"/>
-              </w:rPr>
-              <w:t>추가</w:t>
-            </w:r>
-            <w:r>
-              <w:rPr>
-                <w:rFonts w:hint="eastAsia"/>
-              </w:rPr>
-              <w:t xml:space="preserve"> </w:t>
-            </w:r>
-            <w:r>
-              <w:br/>
-              <w:t xml:space="preserve">- </w:t>
-            </w:r>
-            <w:r>
-              <w:rPr>
-                <w:rFonts w:hint="eastAsia"/>
-              </w:rPr>
-              <w:t>해당</w:t>
-            </w:r>
-            <w:r>
-              <w:rPr>
-                <w:rFonts w:hint="eastAsia"/>
-              </w:rPr>
-              <w:t xml:space="preserve"> </w:t>
-            </w:r>
-            <w:r>
-              <w:rPr>
-                <w:rFonts w:hint="eastAsia"/>
-              </w:rPr>
-              <w:t>일감에</w:t>
-            </w:r>
-            <w:r>
-              <w:rPr>
-                <w:rFonts w:hint="eastAsia"/>
-              </w:rPr>
-              <w:t xml:space="preserve"> </w:t>
-            </w:r>
-            <w:r>
-              <w:rPr>
-                <w:rFonts w:hint="eastAsia"/>
-              </w:rPr>
-              <w:t>대한</w:t>
-            </w:r>
-            <w:r>
-              <w:rPr>
-                <w:rFonts w:hint="eastAsia"/>
-              </w:rPr>
-              <w:t xml:space="preserve"> </w:t>
-            </w:r>
-            <w:r>
-              <w:rPr>
-                <w:rFonts w:hint="eastAsia"/>
-              </w:rPr>
-              <w:t>가중치</w:t>
-            </w:r>
-            <w:r>
-              <w:rPr>
-                <w:rFonts w:hint="eastAsia"/>
-              </w:rPr>
-              <w:t xml:space="preserve"> </w:t>
-            </w:r>
-            <w:r>
-              <w:rPr>
-                <w:rFonts w:hint="eastAsia"/>
-              </w:rPr>
-              <w:t>설정</w:t>
-            </w:r>
-            <w:r>
-              <w:rPr>
-                <w:rFonts w:hint="eastAsia"/>
-              </w:rPr>
-              <w:t xml:space="preserve"> </w:t>
-            </w:r>
-          </w:p>
-          <w:p>
-            <w:pPr>
-              <w:pStyle w:val="afff1"/>
-              <w:numPr>
-                <w:ilvl w:val="0"/>
-                <w:numId w:val="13"/>
-              </w:numPr>
-            </w:pPr>
-            <w:r>
-              <w:rPr>
-                <w:rFonts w:hint="eastAsia"/>
-              </w:rPr>
-              <w:t>화면</w:t>
-            </w:r>
-            <w:r>
-              <w:rPr>
-                <w:rFonts w:hint="eastAsia"/>
-              </w:rPr>
-              <w:t xml:space="preserve"> </w:t>
-            </w:r>
-            <w:r>
-              <w:rPr>
-                <w:rFonts w:hint="eastAsia"/>
-              </w:rPr>
-              <w:t>설계</w:t>
-            </w:r>
-            <w:r>
-              <w:rPr>
-                <w:rFonts w:hint="eastAsia"/>
-              </w:rPr>
-              <w:t xml:space="preserve"> </w:t>
-            </w:r>
-            <w:r>
-              <w:rPr>
-                <w:rFonts w:hint="eastAsia"/>
-              </w:rPr>
-              <w:t>다시</w:t>
-            </w:r>
-            <w:r>
-              <w:rPr>
-                <w:rFonts w:hint="eastAsia"/>
-              </w:rPr>
-              <w:t xml:space="preserve"> </w:t>
-            </w:r>
-            <w:r>
-              <w:rPr>
-                <w:rFonts w:hint="eastAsia"/>
-              </w:rPr>
-              <w:t>하기</w:t>
-            </w:r>
-            <w:r>
-              <w:rPr>
-                <w:rFonts w:hint="eastAsia"/>
-              </w:rPr>
-              <w:t xml:space="preserve"> </w:t>
-            </w:r>
-            <w:r>
-              <w:t xml:space="preserve">( </w:t>
-            </w:r>
-            <w:r>
-              <w:rPr>
-                <w:rFonts w:hint="eastAsia"/>
-              </w:rPr>
-              <w:t>현재</w:t>
-            </w:r>
-            <w:r>
-              <w:rPr>
-                <w:rFonts w:hint="eastAsia"/>
-              </w:rPr>
-              <w:t xml:space="preserve"> </w:t>
-            </w:r>
-            <w:r>
-              <w:rPr>
-                <w:rFonts w:hint="eastAsia"/>
-              </w:rPr>
-              <w:t>프로젝트</w:t>
-            </w:r>
-            <w:r>
-              <w:rPr>
-                <w:rFonts w:hint="eastAsia"/>
-              </w:rPr>
-              <w:t xml:space="preserve"> </w:t>
-            </w:r>
-            <w:r>
-              <w:rPr>
-                <w:rFonts w:hint="eastAsia"/>
-              </w:rPr>
-              <w:t>관리</w:t>
-            </w:r>
-            <w:r>
-              <w:rPr>
-                <w:rFonts w:hint="eastAsia"/>
-              </w:rPr>
-              <w:t xml:space="preserve"> </w:t>
-            </w:r>
-            <w:r>
-              <w:rPr>
-                <w:rFonts w:hint="eastAsia"/>
-              </w:rPr>
-              <w:t>부분만</w:t>
-            </w:r>
-            <w:r>
-              <w:rPr>
-                <w:rFonts w:hint="eastAsia"/>
-              </w:rPr>
-              <w:t xml:space="preserve"> </w:t>
-            </w:r>
-            <w:r>
-              <w:rPr>
-                <w:rFonts w:hint="eastAsia"/>
-              </w:rPr>
-              <w:t>처리</w:t>
-            </w:r>
-            <w:r>
-              <w:rPr>
-                <w:rFonts w:hint="eastAsia"/>
-              </w:rPr>
-              <w:t xml:space="preserve"> </w:t>
-            </w:r>
-            <w:r>
-              <w:rPr>
-                <w:rFonts w:hint="eastAsia"/>
-              </w:rPr>
-              <w:t>되어</w:t>
-            </w:r>
-            <w:r>
-              <w:rPr>
-                <w:rFonts w:hint="eastAsia"/>
-              </w:rPr>
-              <w:t xml:space="preserve"> </w:t>
-            </w:r>
-            <w:r>
-              <w:rPr>
-                <w:rFonts w:hint="eastAsia"/>
-              </w:rPr>
-              <w:t>있음</w:t>
-            </w:r>
-            <w:r>
-              <w:rPr>
-                <w:rFonts w:hint="eastAsia"/>
-              </w:rPr>
-              <w:t xml:space="preserve"> </w:t>
-            </w:r>
-            <w:r>
-              <w:t>)</w:t>
-            </w:r>
-          </w:p>
-          <w:p>
-            <w:pPr>
-              <w:pStyle w:val="afff1"/>
-              <w:ind w:left="760"/>
-            </w:pPr>
-            <w:r>
-              <w:rPr>
-                <w:rFonts w:hint="eastAsia"/>
-              </w:rPr>
-              <w:t>-</w:t>
-            </w:r>
-            <w:r>
-              <w:t xml:space="preserve"> </w:t>
-            </w:r>
-            <w:r>
-              <w:rPr>
-                <w:rFonts w:hint="eastAsia"/>
-              </w:rPr>
-              <w:t>전체적인</w:t>
-            </w:r>
-            <w:r>
-              <w:rPr>
-                <w:rFonts w:hint="eastAsia"/>
-              </w:rPr>
-              <w:t xml:space="preserve"> </w:t>
-            </w:r>
-            <w:r>
-              <w:rPr>
-                <w:rFonts w:hint="eastAsia"/>
-              </w:rPr>
-              <w:t>흐름을</w:t>
-            </w:r>
-            <w:r>
-              <w:rPr>
-                <w:rFonts w:hint="eastAsia"/>
-              </w:rPr>
-              <w:t xml:space="preserve"> </w:t>
-            </w:r>
-            <w:r>
-              <w:rPr>
-                <w:rFonts w:hint="eastAsia"/>
-              </w:rPr>
-              <w:t>파악할</w:t>
-            </w:r>
-            <w:r>
-              <w:rPr>
-                <w:rFonts w:hint="eastAsia"/>
-              </w:rPr>
-              <w:t xml:space="preserve"> </w:t>
-            </w:r>
-            <w:r>
-              <w:rPr>
-                <w:rFonts w:hint="eastAsia"/>
-              </w:rPr>
-              <w:t>수</w:t>
-            </w:r>
-            <w:r>
-              <w:rPr>
-                <w:rFonts w:hint="eastAsia"/>
-              </w:rPr>
-              <w:t xml:space="preserve"> </w:t>
-            </w:r>
-            <w:r>
-              <w:rPr>
-                <w:rFonts w:hint="eastAsia"/>
-              </w:rPr>
-              <w:t>있는</w:t>
-            </w:r>
-            <w:r>
-              <w:rPr>
-                <w:rFonts w:hint="eastAsia"/>
-              </w:rPr>
-              <w:t xml:space="preserve"> </w:t>
-            </w:r>
-            <w:r>
-              <w:rPr>
-                <w:rFonts w:hint="eastAsia"/>
-              </w:rPr>
-              <w:t>모든</w:t>
-            </w:r>
-            <w:r>
-              <w:rPr>
-                <w:rFonts w:hint="eastAsia"/>
-              </w:rPr>
-              <w:t xml:space="preserve"> </w:t>
-            </w:r>
-            <w:r>
-              <w:rPr>
-                <w:rFonts w:hint="eastAsia"/>
-              </w:rPr>
-              <w:t>화면</w:t>
-            </w:r>
-            <w:r>
-              <w:rPr>
-                <w:rFonts w:hint="eastAsia"/>
-              </w:rPr>
-              <w:t xml:space="preserve"> </w:t>
-            </w:r>
-            <w:r>
-              <w:rPr>
-                <w:rFonts w:hint="eastAsia"/>
-              </w:rPr>
-              <w:t>구현하기</w:t>
-            </w:r>
-          </w:p>
-          <w:p>
-            <w:pPr>
-              <w:pStyle w:val="afff1"/>
-              <w:ind w:left="760"/>
-            </w:pPr>
-            <w:r>
-              <w:rPr>
-                <w:rFonts w:hint="eastAsia"/>
-              </w:rPr>
-              <w:t>-</w:t>
-            </w:r>
-            <w:r>
-              <w:t xml:space="preserve"> </w:t>
-            </w:r>
-            <w:r>
-              <w:rPr>
-                <w:rFonts w:hint="eastAsia"/>
-              </w:rPr>
-              <w:t>화면</w:t>
-            </w:r>
-            <w:r>
-              <w:rPr>
-                <w:rFonts w:hint="eastAsia"/>
-              </w:rPr>
-              <w:t xml:space="preserve"> </w:t>
-            </w:r>
-            <w:r>
-              <w:rPr>
-                <w:rFonts w:hint="eastAsia"/>
-              </w:rPr>
-              <w:t>뽑으면서</w:t>
-            </w:r>
-            <w:r>
-              <w:rPr>
-                <w:rFonts w:hint="eastAsia"/>
-              </w:rPr>
-              <w:t xml:space="preserve"> </w:t>
-            </w:r>
-            <w:r>
-              <w:rPr>
-                <w:rFonts w:hint="eastAsia"/>
-              </w:rPr>
-              <w:t>만들어야</w:t>
-            </w:r>
-            <w:r>
-              <w:rPr>
-                <w:rFonts w:hint="eastAsia"/>
-              </w:rPr>
-              <w:t xml:space="preserve"> </w:t>
-            </w:r>
-            <w:r>
-              <w:rPr>
-                <w:rFonts w:hint="eastAsia"/>
-              </w:rPr>
-              <w:t>할</w:t>
-            </w:r>
-            <w:r>
-              <w:rPr>
-                <w:rFonts w:hint="eastAsia"/>
-              </w:rPr>
-              <w:t xml:space="preserve"> </w:t>
-            </w:r>
-            <w:r>
-              <w:rPr>
-                <w:rFonts w:hint="eastAsia"/>
-              </w:rPr>
-              <w:t>것들</w:t>
-            </w:r>
-            <w:r>
-              <w:rPr>
-                <w:rFonts w:hint="eastAsia"/>
-              </w:rPr>
-              <w:t xml:space="preserve"> </w:t>
-            </w:r>
-            <w:r>
-              <w:rPr>
-                <w:rFonts w:hint="eastAsia"/>
-              </w:rPr>
-              <w:t>찾아가면서</w:t>
-            </w:r>
-            <w:r>
-              <w:rPr>
-                <w:rFonts w:hint="eastAsia"/>
-              </w:rPr>
-              <w:t xml:space="preserve"> </w:t>
-            </w:r>
-            <w:r>
-              <w:rPr>
-                <w:rFonts w:hint="eastAsia"/>
-              </w:rPr>
-              <w:t>화면</w:t>
-            </w:r>
-            <w:r>
-              <w:rPr>
-                <w:rFonts w:hint="eastAsia"/>
-              </w:rPr>
-              <w:t xml:space="preserve"> </w:t>
-            </w:r>
-            <w:r>
-              <w:rPr>
-                <w:rFonts w:hint="eastAsia"/>
-              </w:rPr>
-              <w:t>정의서</w:t>
-            </w:r>
-            <w:r>
-              <w:rPr>
-                <w:rFonts w:hint="eastAsia"/>
-              </w:rPr>
-              <w:t xml:space="preserve"> </w:t>
-            </w:r>
-            <w:r>
-              <w:rPr>
-                <w:rFonts w:hint="eastAsia"/>
-              </w:rPr>
-              <w:t>만들기</w:t>
-            </w:r>
-          </w:p>
-          <w:p>
-            <w:pPr>
-              <w:pStyle w:val="afff1"/>
-              <w:ind w:left="760"/>
-            </w:pPr>
-            <w:r>
-              <w:rPr>
-                <w:rFonts w:hint="eastAsia"/>
-              </w:rPr>
-              <w:t>-</w:t>
-            </w:r>
-            <w:r>
-              <w:t xml:space="preserve"> </w:t>
-            </w:r>
-            <w:r>
-              <w:rPr>
-                <w:rFonts w:hint="eastAsia"/>
-              </w:rPr>
-              <w:t>화면정의서</w:t>
-            </w:r>
-            <w:r>
-              <w:rPr>
-                <w:rFonts w:hint="eastAsia"/>
-              </w:rPr>
-              <w:t>,</w:t>
-            </w:r>
-            <w:r>
-              <w:t xml:space="preserve"> </w:t>
-            </w:r>
-            <w:r>
-              <w:rPr>
-                <w:rFonts w:hint="eastAsia"/>
-              </w:rPr>
-              <w:t>데이터</w:t>
-            </w:r>
-            <w:r>
-              <w:rPr>
-                <w:rFonts w:hint="eastAsia"/>
-              </w:rPr>
-              <w:t xml:space="preserve"> </w:t>
-            </w:r>
-            <w:r>
-              <w:rPr>
-                <w:rFonts w:hint="eastAsia"/>
-              </w:rPr>
-              <w:t>흐름도</w:t>
-            </w:r>
-            <w:r>
-              <w:rPr>
-                <w:rFonts w:hint="eastAsia"/>
-              </w:rPr>
-              <w:t>,</w:t>
-            </w:r>
-            <w:r>
-              <w:t xml:space="preserve"> </w:t>
-            </w:r>
-            <w:r>
-              <w:rPr>
-                <w:rFonts w:hint="eastAsia"/>
-              </w:rPr>
-              <w:t>컴포넌트</w:t>
-            </w:r>
-            <w:r>
-              <w:rPr>
-                <w:rFonts w:hint="eastAsia"/>
-              </w:rPr>
-              <w:t xml:space="preserve"> </w:t>
-            </w:r>
-            <w:r>
-              <w:rPr>
-                <w:rFonts w:hint="eastAsia"/>
-              </w:rPr>
-              <w:t>명세서</w:t>
-            </w:r>
-            <w:r>
-              <w:rPr>
-                <w:rFonts w:hint="eastAsia"/>
-              </w:rPr>
-              <w:t xml:space="preserve"> </w:t>
-            </w:r>
-            <w:r>
-              <w:rPr>
-                <w:rFonts w:hint="eastAsia"/>
-              </w:rPr>
-              <w:t>작성</w:t>
-            </w:r>
-          </w:p>
-          <w:p>
-            <w:pPr>
-              <w:pStyle w:val="afff1"/>
-              <w:ind w:left="760"/>
-              <w:rPr>
-                <w:rFonts w:hint="eastAsia"/>
-              </w:rPr>
-            </w:pPr>
-          </w:p>
-          <w:p>
-            <w:r>
-              <w:rPr>
-                <w:rFonts w:hint="eastAsia"/>
-              </w:rPr>
-              <w:t>키워드</w:t>
-            </w:r>
-            <w:r>
-              <w:rPr>
-                <w:rFonts w:hint="eastAsia"/>
-              </w:rPr>
-              <w:t xml:space="preserve"> </w:t>
-            </w:r>
-          </w:p>
-          <w:p>
-            <w:r>
-              <w:rPr>
-                <w:rFonts w:hint="eastAsia"/>
-              </w:rPr>
-              <w:t>개발</w:t>
-            </w:r>
-            <w:r>
-              <w:rPr>
-                <w:rFonts w:hint="eastAsia"/>
-              </w:rPr>
-              <w:t xml:space="preserve"> </w:t>
-            </w:r>
-            <w:r>
-              <w:rPr>
-                <w:rFonts w:hint="eastAsia"/>
-              </w:rPr>
-              <w:t>산출물</w:t>
-            </w:r>
-            <w:r>
-              <w:rPr>
-                <w:rFonts w:hint="eastAsia"/>
-              </w:rPr>
-              <w:t xml:space="preserve"> </w:t>
-            </w:r>
-            <w:r>
-              <w:t>-</w:t>
-            </w:r>
-            <w:r>
-              <w:br/>
-            </w:r>
-            <w:r>
-              <w:rPr>
-                <w:rFonts w:hint="eastAsia"/>
-              </w:rPr>
-              <w:t>현행시스템분석서</w:t>
-            </w:r>
-            <w:r>
-              <w:rPr>
-                <w:rFonts w:hint="eastAsia"/>
-              </w:rPr>
-              <w:t xml:space="preserve"> / ERD / </w:t>
-            </w:r>
-            <w:r>
-              <w:rPr>
-                <w:rFonts w:hint="eastAsia"/>
-              </w:rPr>
-              <w:t>테이블정의서</w:t>
-            </w:r>
-            <w:r>
-              <w:rPr>
-                <w:rFonts w:hint="eastAsia"/>
-              </w:rPr>
-              <w:t xml:space="preserve"> / </w:t>
-            </w:r>
-            <w:proofErr w:type="spellStart"/>
-            <w:r>
-              <w:rPr>
-                <w:rFonts w:hint="eastAsia"/>
-              </w:rPr>
-              <w:t>공통코드정의서</w:t>
-            </w:r>
-            <w:proofErr w:type="spellEnd"/>
-            <w:r>
-              <w:rPr>
-                <w:rFonts w:hint="eastAsia"/>
-              </w:rPr>
-              <w:t xml:space="preserve"> / </w:t>
-            </w:r>
-            <w:r>
-              <w:rPr>
-                <w:rFonts w:hint="eastAsia"/>
-              </w:rPr>
-              <w:t>개발표준정의서</w:t>
-            </w:r>
-            <w:r>
-              <w:rPr>
-                <w:rFonts w:hint="eastAsia"/>
-              </w:rPr>
-              <w:t xml:space="preserve"> / </w:t>
-            </w:r>
-            <w:r>
-              <w:rPr>
-                <w:rFonts w:hint="eastAsia"/>
-              </w:rPr>
-              <w:t>컴포넌트설계서</w:t>
-            </w:r>
-            <w:r>
-              <w:rPr>
-                <w:rFonts w:hint="eastAsia"/>
-              </w:rPr>
-              <w:t xml:space="preserve"> / </w:t>
-            </w:r>
-            <w:proofErr w:type="spellStart"/>
-            <w:r>
-              <w:rPr>
-                <w:rFonts w:hint="eastAsia"/>
-              </w:rPr>
-              <w:t>시스템인터페이스설계서</w:t>
-            </w:r>
-            <w:proofErr w:type="spellEnd"/>
-            <w:r>
-              <w:rPr>
-                <w:rFonts w:hint="eastAsia"/>
-              </w:rPr>
-              <w:t xml:space="preserve"> / </w:t>
-            </w:r>
-            <w:r>
-              <w:rPr>
-                <w:rFonts w:hint="eastAsia"/>
-              </w:rPr>
-              <w:t>개발환경구축가이드</w:t>
-            </w:r>
-            <w:r>
-              <w:rPr>
-                <w:rFonts w:hint="eastAsia"/>
-              </w:rPr>
-              <w:t xml:space="preserve"> / </w:t>
-            </w:r>
-            <w:r>
-              <w:rPr>
-                <w:rFonts w:hint="eastAsia"/>
-              </w:rPr>
-              <w:t>아키텍처정의서</w:t>
-            </w:r>
-            <w:r>
-              <w:rPr>
-                <w:rFonts w:hint="eastAsia"/>
-              </w:rPr>
-              <w:t xml:space="preserve"> / </w:t>
-            </w:r>
-            <w:proofErr w:type="spellStart"/>
-            <w:r>
-              <w:rPr>
-                <w:rFonts w:hint="eastAsia"/>
-              </w:rPr>
-              <w:t>성능테스트계획서</w:t>
-            </w:r>
-            <w:proofErr w:type="spellEnd"/>
-          </w:p>
-          <w:p/>
-        </w:tc>
-      </w:tr>
-    </w:tbl>
-    <w:p>
-      <w:pPr>
-        <w:pStyle w:val="a5"/>
-      </w:pPr>
-    </w:p>
-    <w:p>
-      <w:pPr>
         <w:pStyle w:val="a5"/>
       </w:pPr>
     </w:p>
     <w:sectPr>
-      <w:footerReference w:type="default" r:id="rId9"/>
+      <w:footerReference w:type="default" r:id="rId8"/>
       <w:pgSz w:w="11906" w:h="16838" w:code="9"/>
       <w:pgMar w:top="1080" w:right="1080" w:bottom="720" w:left="1080" w:header="720" w:footer="720" w:gutter="0"/>
       <w:cols w:space="720"/>
@@ -4687,95 +3324,6 @@
       </w:rPr>
     </w:lvl>
   </w:abstractNum>
-  <w:abstractNum w:abstractNumId="12" w15:restartNumberingAfterBreak="0">
-    <w:nsid w:val="428F278A"/>
-    <w:multiLevelType w:val="hybridMultilevel"/>
-    <w:tmpl w:val="F9CA6602"/>
-    <w:lvl w:ilvl="0" w:tplc="8F063BC2">
-      <w:start w:val="1"/>
-      <w:numFmt w:val="decimal"/>
-      <w:lvlText w:val="%1."/>
-      <w:lvlJc w:val="left"/>
-      <w:pPr>
-        <w:ind w:left="760" w:hanging="360"/>
-      </w:pPr>
-      <w:rPr>
-        <w:rFonts w:hint="default"/>
-      </w:rPr>
-    </w:lvl>
-    <w:lvl w:ilvl="1" w:tplc="04090019" w:tentative="1">
-      <w:start w:val="1"/>
-      <w:numFmt w:val="upperLetter"/>
-      <w:lvlText w:val="%2."/>
-      <w:lvlJc w:val="left"/>
-      <w:pPr>
-        <w:ind w:left="1200" w:hanging="400"/>
-      </w:pPr>
-    </w:lvl>
-    <w:lvl w:ilvl="2" w:tplc="0409001B" w:tentative="1">
-      <w:start w:val="1"/>
-      <w:numFmt w:val="lowerRoman"/>
-      <w:lvlText w:val="%3."/>
-      <w:lvlJc w:val="right"/>
-      <w:pPr>
-        <w:ind w:left="1600" w:hanging="400"/>
-      </w:pPr>
-    </w:lvl>
-    <w:lvl w:ilvl="3" w:tplc="0409000F" w:tentative="1">
-      <w:start w:val="1"/>
-      <w:numFmt w:val="decimal"/>
-      <w:lvlText w:val="%4."/>
-      <w:lvlJc w:val="left"/>
-      <w:pPr>
-        <w:ind w:left="2000" w:hanging="400"/>
-      </w:pPr>
-    </w:lvl>
-    <w:lvl w:ilvl="4" w:tplc="04090019" w:tentative="1">
-      <w:start w:val="1"/>
-      <w:numFmt w:val="upperLetter"/>
-      <w:lvlText w:val="%5."/>
-      <w:lvlJc w:val="left"/>
-      <w:pPr>
-        <w:ind w:left="2400" w:hanging="400"/>
-      </w:pPr>
-    </w:lvl>
-    <w:lvl w:ilvl="5" w:tplc="0409001B" w:tentative="1">
-      <w:start w:val="1"/>
-      <w:numFmt w:val="lowerRoman"/>
-      <w:lvlText w:val="%6."/>
-      <w:lvlJc w:val="right"/>
-      <w:pPr>
-        <w:ind w:left="2800" w:hanging="400"/>
-      </w:pPr>
-    </w:lvl>
-    <w:lvl w:ilvl="6" w:tplc="0409000F" w:tentative="1">
-      <w:start w:val="1"/>
-      <w:numFmt w:val="decimal"/>
-      <w:lvlText w:val="%7."/>
-      <w:lvlJc w:val="left"/>
-      <w:pPr>
-        <w:ind w:left="3200" w:hanging="400"/>
-      </w:pPr>
-    </w:lvl>
-    <w:lvl w:ilvl="7" w:tplc="04090019" w:tentative="1">
-      <w:start w:val="1"/>
-      <w:numFmt w:val="upperLetter"/>
-      <w:lvlText w:val="%8."/>
-      <w:lvlJc w:val="left"/>
-      <w:pPr>
-        <w:ind w:left="3600" w:hanging="400"/>
-      </w:pPr>
-    </w:lvl>
-    <w:lvl w:ilvl="8" w:tplc="0409001B" w:tentative="1">
-      <w:start w:val="1"/>
-      <w:numFmt w:val="lowerRoman"/>
-      <w:lvlText w:val="%9."/>
-      <w:lvlJc w:val="right"/>
-      <w:pPr>
-        <w:ind w:left="4000" w:hanging="400"/>
-      </w:pPr>
-    </w:lvl>
-  </w:abstractNum>
   <w:num w:numId="1">
     <w:abstractNumId w:val="9"/>
   </w:num>
@@ -4811,9 +3359,6 @@
   </w:num>
   <w:num w:numId="12">
     <w:abstractNumId w:val="11"/>
-  </w:num>
-  <w:num w:numId="13">
-    <w:abstractNumId w:val="12"/>
   </w:num>
 </w:numbering>
 </file>
@@ -30132,22 +28677,6 @@
       <w:shd w:val="clear" w:color="auto" w:fill="E1DFDD"/>
     </w:rPr>
   </w:style>
-  <w:style w:type="paragraph" w:customStyle="1" w:styleId="wrapitem">
-    <w:name w:val="wrap_item"/>
-    <w:basedOn w:val="a1"/>
-    <w:rsid w:val="004C629C"/>
-    <w:pPr>
-      <w:spacing w:before="100" w:beforeAutospacing="1" w:after="100" w:afterAutospacing="1" w:line="240" w:lineRule="auto"/>
-    </w:pPr>
-    <w:rPr>
-      <w:rFonts w:ascii="굴림" w:eastAsia="굴림" w:hAnsi="굴림" w:cs="굴림"/>
-      <w:b w:val="0"/>
-      <w:bCs w:val="0"/>
-      <w:color w:val="auto"/>
-      <w:sz w:val="24"/>
-      <w:szCs w:val="24"/>
-    </w:rPr>
-  </w:style>
 </w:styles>
 </file>
 

</xml_diff>